<commit_message>
Update Instructions – Exercise 4.2 – Inversion of Control and Dependency Injection.docx
</commit_message>
<xml_diff>
--- a/week-4/Instructions – Exercise 4.2 – Inversion of Control and Dependency Injection.docx
+++ b/week-4/Instructions – Exercise 4.2 – Inversion of Control and Dependency Injection.docx
@@ -1,6 +1,6 @@
 
 <file path=word/document.xml><?xml version="1.0" encoding="utf-8"?>
-<w:document xmlns:wpc="http://schemas.microsoft.com/office/word/2010/wordprocessingCanvas" xmlns:cx="http://schemas.microsoft.com/office/drawing/2014/chartex" xmlns:cx1="http://schemas.microsoft.com/office/drawing/2015/9/8/chartex" xmlns:cx2="http://schemas.microsoft.com/office/drawing/2015/10/21/chartex" xmlns:cx3="http://schemas.microsoft.com/office/drawing/2016/5/9/chartex" xmlns:cx4="http://schemas.microsoft.com/office/drawing/2016/5/10/chartex" xmlns:cx5="http://schemas.microsoft.com/office/drawing/2016/5/11/chartex" xmlns:cx6="http://schemas.microsoft.com/office/drawing/2016/5/12/chartex" xmlns:cx7="http://schemas.microsoft.com/office/drawing/2016/5/13/chartex" xmlns:cx8="http://schemas.microsoft.com/office/drawing/2016/5/14/chartex" xmlns:mc="http://schemas.openxmlformats.org/markup-compatibility/2006" xmlns:aink="http://schemas.microsoft.com/office/drawing/2016/ink" xmlns:am3d="http://schemas.microsoft.com/office/drawing/2017/model3d" xmlns:o="urn:schemas-microsoft-com:office:office" xmlns:r="http://schemas.openxmlformats.org/officeDocument/2006/relationships" xmlns:m="http://schemas.openxmlformats.org/officeDocument/2006/math" xmlns:v="urn:schemas-microsoft-com:vml" xmlns:wp14="http://schemas.microsoft.com/office/word/2010/wordprocessingDrawing" xmlns:wp="http://schemas.openxmlformats.org/drawingml/2006/wordprocessingDrawing" xmlns:w10="urn:schemas-microsoft-com:office:word" xmlns:w="http://schemas.openxmlformats.org/wordprocessingml/2006/main" xmlns:w14="http://schemas.microsoft.com/office/word/2010/wordml" xmlns:w15="http://schemas.microsoft.com/office/word/2012/wordml" xmlns:w16cex="http://schemas.microsoft.com/office/word/2018/wordml/cex" xmlns:w16cid="http://schemas.microsoft.com/office/word/2016/wordml/cid" xmlns:w16="http://schemas.microsoft.com/office/word/2018/wordml" xmlns:w16se="http://schemas.microsoft.com/office/word/2015/wordml/symex" xmlns:wpg="http://schemas.microsoft.com/office/word/2010/wordprocessingGroup" xmlns:wpi="http://schemas.microsoft.com/office/word/2010/wordprocessingInk" xmlns:wne="http://schemas.microsoft.com/office/word/2006/wordml" xmlns:wps="http://schemas.microsoft.com/office/word/2010/wordprocessingShape" mc:Ignorable="w14 w15 w16se w16cid w16 w16cex wp14">
+<w:document xmlns:wpc="http://schemas.microsoft.com/office/word/2010/wordprocessingCanvas" xmlns:cx="http://schemas.microsoft.com/office/drawing/2014/chartex" xmlns:cx1="http://schemas.microsoft.com/office/drawing/2015/9/8/chartex" xmlns:cx2="http://schemas.microsoft.com/office/drawing/2015/10/21/chartex" xmlns:cx3="http://schemas.microsoft.com/office/drawing/2016/5/9/chartex" xmlns:cx4="http://schemas.microsoft.com/office/drawing/2016/5/10/chartex" xmlns:cx5="http://schemas.microsoft.com/office/drawing/2016/5/11/chartex" xmlns:cx6="http://schemas.microsoft.com/office/drawing/2016/5/12/chartex" xmlns:cx7="http://schemas.microsoft.com/office/drawing/2016/5/13/chartex" xmlns:cx8="http://schemas.microsoft.com/office/drawing/2016/5/14/chartex" xmlns:mc="http://schemas.openxmlformats.org/markup-compatibility/2006" xmlns:aink="http://schemas.microsoft.com/office/drawing/2016/ink" xmlns:am3d="http://schemas.microsoft.com/office/drawing/2017/model3d" xmlns:o="urn:schemas-microsoft-com:office:office" xmlns:oel="http://schemas.microsoft.com/office/2019/extlst" xmlns:r="http://schemas.openxmlformats.org/officeDocument/2006/relationships" xmlns:m="http://schemas.openxmlformats.org/officeDocument/2006/math" xmlns:v="urn:schemas-microsoft-com:vml" xmlns:wp14="http://schemas.microsoft.com/office/word/2010/wordprocessingDrawing" xmlns:wp="http://schemas.openxmlformats.org/drawingml/2006/wordprocessingDrawing" xmlns:w10="urn:schemas-microsoft-com:office:word" xmlns:w="http://schemas.openxmlformats.org/wordprocessingml/2006/main" xmlns:w14="http://schemas.microsoft.com/office/word/2010/wordml" xmlns:w15="http://schemas.microsoft.com/office/word/2012/wordml" xmlns:w16cex="http://schemas.microsoft.com/office/word/2018/wordml/cex" xmlns:w16cid="http://schemas.microsoft.com/office/word/2016/wordml/cid" xmlns:w16="http://schemas.microsoft.com/office/word/2018/wordml" xmlns:w16sdtdh="http://schemas.microsoft.com/office/word/2020/wordml/sdtdatahash" xmlns:w16se="http://schemas.microsoft.com/office/word/2015/wordml/symex" xmlns:wpg="http://schemas.microsoft.com/office/word/2010/wordprocessingGroup" xmlns:wpi="http://schemas.microsoft.com/office/word/2010/wordprocessingInk" xmlns:wne="http://schemas.microsoft.com/office/word/2006/wordml" xmlns:wps="http://schemas.microsoft.com/office/word/2010/wordprocessingShape" mc:Ignorable="w14 w15 w16se w16cid w16 w16cex w16sdtdh wp14">
   <w:body>
     <w:p>
       <w:pPr>
@@ -82,15 +82,35 @@
         <w:textAlignment w:val="baseline"/>
         <w:rPr>
           <w:rFonts w:ascii="Arial" w:eastAsia="Times New Roman" w:hAnsi="Arial" w:cs="Arial"/>
-          <w:color w:val="000000"/>
-        </w:rPr>
-      </w:pPr>
-      <w:r>
-        <w:rPr>
-          <w:rFonts w:ascii="Arial" w:eastAsia="Times New Roman" w:hAnsi="Arial" w:cs="Arial"/>
-          <w:color w:val="000000"/>
-        </w:rPr>
-        <w:t>Make a copy of the enhanced-composer-app from Exercise 3.2 and add it to your week-4 directory </w:t>
+          <w:strike/>
+          <w:color w:val="000000"/>
+        </w:rPr>
+      </w:pPr>
+      <w:r>
+        <w:rPr>
+          <w:rFonts w:ascii="Arial" w:eastAsia="Times New Roman" w:hAnsi="Arial" w:cs="Arial"/>
+          <w:strike/>
+          <w:color w:val="000000"/>
+        </w:rPr>
+        <w:t xml:space="preserve">Make a copy of the enhanced-composer-app from Exercise 3.2 and add it to your week-4 </w:t>
+      </w:r>
+      <w:proofErr w:type="gramStart"/>
+      <w:r>
+        <w:rPr>
+          <w:rFonts w:ascii="Arial" w:eastAsia="Times New Roman" w:hAnsi="Arial" w:cs="Arial"/>
+          <w:strike/>
+          <w:color w:val="000000"/>
+        </w:rPr>
+        <w:t>directory</w:t>
+      </w:r>
+      <w:proofErr w:type="gramEnd"/>
+      <w:r>
+        <w:rPr>
+          <w:rFonts w:ascii="Arial" w:eastAsia="Times New Roman" w:hAnsi="Arial" w:cs="Arial"/>
+          <w:strike/>
+          <w:color w:val="000000"/>
+        </w:rPr>
+        <w:t> </w:t>
       </w:r>
     </w:p>
     <w:p>
@@ -103,16 +123,28 @@
         <w:textAlignment w:val="baseline"/>
         <w:rPr>
           <w:rFonts w:ascii="Arial" w:eastAsia="Times New Roman" w:hAnsi="Arial" w:cs="Arial"/>
-          <w:color w:val="000000"/>
-        </w:rPr>
-      </w:pPr>
-      <w:r>
-        <w:rPr>
-          <w:rFonts w:ascii="Arial" w:eastAsia="Times New Roman" w:hAnsi="Arial" w:cs="Arial"/>
-          <w:color w:val="000000"/>
-        </w:rPr>
-        <w:t>Rename the application to di-composer-app</w:t>
-      </w:r>
+          <w:strike/>
+          <w:color w:val="000000"/>
+        </w:rPr>
+      </w:pPr>
+      <w:r>
+        <w:rPr>
+          <w:rFonts w:ascii="Arial" w:eastAsia="Times New Roman" w:hAnsi="Arial" w:cs="Arial"/>
+          <w:strike/>
+          <w:color w:val="000000"/>
+        </w:rPr>
+        <w:t>Rename the application to di-composer-</w:t>
+      </w:r>
+      <w:proofErr w:type="gramStart"/>
+      <w:r>
+        <w:rPr>
+          <w:rFonts w:ascii="Arial" w:eastAsia="Times New Roman" w:hAnsi="Arial" w:cs="Arial"/>
+          <w:strike/>
+          <w:color w:val="000000"/>
+        </w:rPr>
+        <w:t>app</w:t>
+      </w:r>
+      <w:proofErr w:type="gramEnd"/>
     </w:p>
     <w:p>
       <w:pPr>
@@ -124,12 +156,14 @@
         <w:textAlignment w:val="baseline"/>
         <w:rPr>
           <w:rFonts w:ascii="Arial" w:eastAsia="Times New Roman" w:hAnsi="Arial" w:cs="Arial"/>
-          <w:color w:val="000000"/>
-        </w:rPr>
-      </w:pPr>
-      <w:r>
-        <w:rPr>
-          <w:rFonts w:ascii="Arial" w:eastAsia="Times New Roman" w:hAnsi="Arial" w:cs="Arial"/>
+          <w:strike/>
+          <w:color w:val="000000"/>
+        </w:rPr>
+      </w:pPr>
+      <w:r>
+        <w:rPr>
+          <w:rFonts w:ascii="Arial" w:eastAsia="Times New Roman" w:hAnsi="Arial" w:cs="Arial"/>
+          <w:strike/>
           <w:color w:val="000000"/>
         </w:rPr>
         <w:t xml:space="preserve">Delete the </w:t>
@@ -138,6 +172,7 @@
       <w:r>
         <w:rPr>
           <w:rFonts w:ascii="Arial" w:eastAsia="Times New Roman" w:hAnsi="Arial" w:cs="Arial"/>
+          <w:strike/>
           <w:color w:val="000000"/>
         </w:rPr>
         <w:t>node_modules</w:t>
@@ -146,9 +181,28 @@
       <w:r>
         <w:rPr>
           <w:rFonts w:ascii="Arial" w:eastAsia="Times New Roman" w:hAnsi="Arial" w:cs="Arial"/>
-          <w:color w:val="000000"/>
-        </w:rPr>
-        <w:t xml:space="preserve"> directory </w:t>
+          <w:strike/>
+          <w:color w:val="000000"/>
+        </w:rPr>
+        <w:t xml:space="preserve"> </w:t>
+      </w:r>
+      <w:proofErr w:type="gramStart"/>
+      <w:r>
+        <w:rPr>
+          <w:rFonts w:ascii="Arial" w:eastAsia="Times New Roman" w:hAnsi="Arial" w:cs="Arial"/>
+          <w:strike/>
+          <w:color w:val="000000"/>
+        </w:rPr>
+        <w:t>directory</w:t>
+      </w:r>
+      <w:proofErr w:type="gramEnd"/>
+      <w:r>
+        <w:rPr>
+          <w:rFonts w:ascii="Arial" w:eastAsia="Times New Roman" w:hAnsi="Arial" w:cs="Arial"/>
+          <w:strike/>
+          <w:color w:val="000000"/>
+        </w:rPr>
+        <w:t> </w:t>
       </w:r>
     </w:p>
     <w:p>
@@ -161,12 +215,14 @@
         <w:textAlignment w:val="baseline"/>
         <w:rPr>
           <w:rFonts w:ascii="Arial" w:eastAsia="Times New Roman" w:hAnsi="Arial" w:cs="Arial"/>
-          <w:color w:val="000000"/>
-        </w:rPr>
-      </w:pPr>
-      <w:r>
-        <w:rPr>
-          <w:rFonts w:ascii="Arial" w:eastAsia="Times New Roman" w:hAnsi="Arial" w:cs="Arial"/>
+          <w:strike/>
+          <w:color w:val="000000"/>
+        </w:rPr>
+      </w:pPr>
+      <w:r>
+        <w:rPr>
+          <w:rFonts w:ascii="Arial" w:eastAsia="Times New Roman" w:hAnsi="Arial" w:cs="Arial"/>
+          <w:strike/>
           <w:color w:val="000000"/>
         </w:rPr>
         <w:t>Delete the package-</w:t>
@@ -175,6 +231,7 @@
       <w:r>
         <w:rPr>
           <w:rFonts w:ascii="Arial" w:eastAsia="Times New Roman" w:hAnsi="Arial" w:cs="Arial"/>
+          <w:strike/>
           <w:color w:val="000000"/>
         </w:rPr>
         <w:t>lock.json</w:t>
@@ -183,10 +240,21 @@
       <w:r>
         <w:rPr>
           <w:rFonts w:ascii="Arial" w:eastAsia="Times New Roman" w:hAnsi="Arial" w:cs="Arial"/>
-          <w:color w:val="000000"/>
-        </w:rPr>
-        <w:t xml:space="preserve"> file</w:t>
-      </w:r>
+          <w:strike/>
+          <w:color w:val="000000"/>
+        </w:rPr>
+        <w:t xml:space="preserve"> </w:t>
+      </w:r>
+      <w:proofErr w:type="gramStart"/>
+      <w:r>
+        <w:rPr>
+          <w:rFonts w:ascii="Arial" w:eastAsia="Times New Roman" w:hAnsi="Arial" w:cs="Arial"/>
+          <w:strike/>
+          <w:color w:val="000000"/>
+        </w:rPr>
+        <w:t>file</w:t>
+      </w:r>
+      <w:proofErr w:type="gramEnd"/>
     </w:p>
     <w:p>
       <w:pPr>
@@ -198,12 +266,14 @@
         <w:textAlignment w:val="baseline"/>
         <w:rPr>
           <w:rFonts w:ascii="Arial" w:eastAsia="Times New Roman" w:hAnsi="Arial" w:cs="Arial"/>
-          <w:color w:val="000000"/>
-        </w:rPr>
-      </w:pPr>
-      <w:r>
-        <w:rPr>
-          <w:rFonts w:ascii="Arial" w:eastAsia="Times New Roman" w:hAnsi="Arial" w:cs="Arial"/>
+          <w:strike/>
+          <w:color w:val="000000"/>
+        </w:rPr>
+      </w:pPr>
+      <w:r>
+        <w:rPr>
+          <w:rFonts w:ascii="Arial" w:eastAsia="Times New Roman" w:hAnsi="Arial" w:cs="Arial"/>
+          <w:strike/>
           <w:color w:val="000000"/>
         </w:rPr>
         <w:t xml:space="preserve">Open the </w:t>
@@ -212,6 +282,7 @@
       <w:r>
         <w:rPr>
           <w:rFonts w:ascii="Arial" w:eastAsia="Times New Roman" w:hAnsi="Arial" w:cs="Arial"/>
+          <w:strike/>
           <w:color w:val="000000"/>
         </w:rPr>
         <w:t>angular.json</w:t>
@@ -220,9 +291,28 @@
       <w:r>
         <w:rPr>
           <w:rFonts w:ascii="Arial" w:eastAsia="Times New Roman" w:hAnsi="Arial" w:cs="Arial"/>
-          <w:color w:val="000000"/>
-        </w:rPr>
-        <w:t xml:space="preserve"> file and find and replace all “enhanced-composer-app” entries with “di-composer-app” </w:t>
+          <w:strike/>
+          <w:color w:val="000000"/>
+        </w:rPr>
+        <w:t xml:space="preserve"> file and find and replace all “enhanced-composer-app” entries with “di-composer-</w:t>
+      </w:r>
+      <w:proofErr w:type="gramStart"/>
+      <w:r>
+        <w:rPr>
+          <w:rFonts w:ascii="Arial" w:eastAsia="Times New Roman" w:hAnsi="Arial" w:cs="Arial"/>
+          <w:strike/>
+          <w:color w:val="000000"/>
+        </w:rPr>
+        <w:t>app”</w:t>
+      </w:r>
+      <w:proofErr w:type="gramEnd"/>
+      <w:r>
+        <w:rPr>
+          <w:rFonts w:ascii="Arial" w:eastAsia="Times New Roman" w:hAnsi="Arial" w:cs="Arial"/>
+          <w:strike/>
+          <w:color w:val="000000"/>
+        </w:rPr>
+        <w:t> </w:t>
       </w:r>
     </w:p>
     <w:p>
@@ -235,12 +325,14 @@
         <w:textAlignment w:val="baseline"/>
         <w:rPr>
           <w:rFonts w:ascii="Arial" w:eastAsia="Times New Roman" w:hAnsi="Arial" w:cs="Arial"/>
-          <w:color w:val="000000"/>
-        </w:rPr>
-      </w:pPr>
-      <w:r>
-        <w:rPr>
-          <w:rFonts w:ascii="Arial" w:eastAsia="Times New Roman" w:hAnsi="Arial" w:cs="Arial"/>
+          <w:strike/>
+          <w:color w:val="000000"/>
+        </w:rPr>
+      </w:pPr>
+      <w:r>
+        <w:rPr>
+          <w:rFonts w:ascii="Arial" w:eastAsia="Times New Roman" w:hAnsi="Arial" w:cs="Arial"/>
+          <w:strike/>
           <w:color w:val="000000"/>
         </w:rPr>
         <w:t xml:space="preserve">Open the </w:t>
@@ -249,6 +341,7 @@
       <w:r>
         <w:rPr>
           <w:rFonts w:ascii="Arial" w:eastAsia="Times New Roman" w:hAnsi="Arial" w:cs="Arial"/>
+          <w:strike/>
           <w:color w:val="000000"/>
         </w:rPr>
         <w:t>package.json</w:t>
@@ -257,9 +350,28 @@
       <w:r>
         <w:rPr>
           <w:rFonts w:ascii="Arial" w:eastAsia="Times New Roman" w:hAnsi="Arial" w:cs="Arial"/>
-          <w:color w:val="000000"/>
-        </w:rPr>
-        <w:t xml:space="preserve"> file and change the name to “di-composer-app” </w:t>
+          <w:strike/>
+          <w:color w:val="000000"/>
+        </w:rPr>
+        <w:t xml:space="preserve"> file and change the name to “di-composer-</w:t>
+      </w:r>
+      <w:proofErr w:type="gramStart"/>
+      <w:r>
+        <w:rPr>
+          <w:rFonts w:ascii="Arial" w:eastAsia="Times New Roman" w:hAnsi="Arial" w:cs="Arial"/>
+          <w:strike/>
+          <w:color w:val="000000"/>
+        </w:rPr>
+        <w:t>app”</w:t>
+      </w:r>
+      <w:proofErr w:type="gramEnd"/>
+      <w:r>
+        <w:rPr>
+          <w:rFonts w:ascii="Arial" w:eastAsia="Times New Roman" w:hAnsi="Arial" w:cs="Arial"/>
+          <w:strike/>
+          <w:color w:val="000000"/>
+        </w:rPr>
+        <w:t> </w:t>
       </w:r>
     </w:p>
     <w:p>
@@ -272,12 +384,14 @@
         <w:textAlignment w:val="baseline"/>
         <w:rPr>
           <w:rFonts w:ascii="Arial" w:eastAsia="Times New Roman" w:hAnsi="Arial" w:cs="Arial"/>
-          <w:color w:val="000000"/>
-        </w:rPr>
-      </w:pPr>
-      <w:r>
-        <w:rPr>
-          <w:rFonts w:ascii="Arial" w:eastAsia="Times New Roman" w:hAnsi="Arial" w:cs="Arial"/>
+          <w:strike/>
+          <w:color w:val="000000"/>
+        </w:rPr>
+      </w:pPr>
+      <w:r>
+        <w:rPr>
+          <w:rFonts w:ascii="Arial" w:eastAsia="Times New Roman" w:hAnsi="Arial" w:cs="Arial"/>
+          <w:strike/>
           <w:color w:val="000000"/>
         </w:rPr>
         <w:t xml:space="preserve">Run </w:t>
@@ -286,6 +400,7 @@
       <w:r>
         <w:rPr>
           <w:rFonts w:ascii="Arial" w:eastAsia="Times New Roman" w:hAnsi="Arial" w:cs="Arial"/>
+          <w:strike/>
           <w:color w:val="000000"/>
         </w:rPr>
         <w:t>npm</w:t>
@@ -294,9 +409,28 @@
       <w:r>
         <w:rPr>
           <w:rFonts w:ascii="Arial" w:eastAsia="Times New Roman" w:hAnsi="Arial" w:cs="Arial"/>
-          <w:color w:val="000000"/>
-        </w:rPr>
-        <w:t xml:space="preserve"> install and ng serve </w:t>
+          <w:strike/>
+          <w:color w:val="000000"/>
+        </w:rPr>
+        <w:t xml:space="preserve"> install and ng </w:t>
+      </w:r>
+      <w:proofErr w:type="gramStart"/>
+      <w:r>
+        <w:rPr>
+          <w:rFonts w:ascii="Arial" w:eastAsia="Times New Roman" w:hAnsi="Arial" w:cs="Arial"/>
+          <w:strike/>
+          <w:color w:val="000000"/>
+        </w:rPr>
+        <w:t>serve</w:t>
+      </w:r>
+      <w:proofErr w:type="gramEnd"/>
+      <w:r>
+        <w:rPr>
+          <w:rFonts w:ascii="Arial" w:eastAsia="Times New Roman" w:hAnsi="Arial" w:cs="Arial"/>
+          <w:strike/>
+          <w:color w:val="000000"/>
+        </w:rPr>
+        <w:t> </w:t>
       </w:r>
     </w:p>
     <w:p>
@@ -309,16 +443,28 @@
         <w:textAlignment w:val="baseline"/>
         <w:rPr>
           <w:rFonts w:ascii="Arial" w:eastAsia="Times New Roman" w:hAnsi="Arial" w:cs="Arial"/>
-          <w:color w:val="000000"/>
-        </w:rPr>
-      </w:pPr>
-      <w:r>
-        <w:rPr>
-          <w:rFonts w:ascii="Arial" w:eastAsia="Times New Roman" w:hAnsi="Arial" w:cs="Arial"/>
-          <w:color w:val="000000"/>
-        </w:rPr>
-        <w:t>You are doing this to test the application and confirm there are no errors</w:t>
-      </w:r>
+          <w:strike/>
+          <w:color w:val="000000"/>
+        </w:rPr>
+      </w:pPr>
+      <w:r>
+        <w:rPr>
+          <w:rFonts w:ascii="Arial" w:eastAsia="Times New Roman" w:hAnsi="Arial" w:cs="Arial"/>
+          <w:strike/>
+          <w:color w:val="000000"/>
+        </w:rPr>
+        <w:t xml:space="preserve">You are doing this to test the application and confirm there are no </w:t>
+      </w:r>
+      <w:proofErr w:type="gramStart"/>
+      <w:r>
+        <w:rPr>
+          <w:rFonts w:ascii="Arial" w:eastAsia="Times New Roman" w:hAnsi="Arial" w:cs="Arial"/>
+          <w:strike/>
+          <w:color w:val="000000"/>
+        </w:rPr>
+        <w:t>errors</w:t>
+      </w:r>
+      <w:proofErr w:type="gramEnd"/>
     </w:p>
     <w:p>
       <w:pPr>
@@ -330,12 +476,14 @@
         <w:textAlignment w:val="baseline"/>
         <w:rPr>
           <w:rFonts w:ascii="Arial" w:eastAsia="Times New Roman" w:hAnsi="Arial" w:cs="Arial"/>
-          <w:color w:val="000000"/>
-        </w:rPr>
-      </w:pPr>
-      <w:r>
-        <w:rPr>
-          <w:rFonts w:ascii="Arial" w:eastAsia="Times New Roman" w:hAnsi="Arial" w:cs="Arial"/>
+          <w:strike/>
+          <w:color w:val="000000"/>
+        </w:rPr>
+      </w:pPr>
+      <w:r>
+        <w:rPr>
+          <w:rFonts w:ascii="Arial" w:eastAsia="Times New Roman" w:hAnsi="Arial" w:cs="Arial"/>
+          <w:strike/>
           <w:color w:val="000000"/>
         </w:rPr>
         <w:t xml:space="preserve">Generate a new Angular service through </w:t>
@@ -344,6 +492,7 @@
       <w:r>
         <w:rPr>
           <w:rFonts w:ascii="Arial" w:eastAsia="Times New Roman" w:hAnsi="Arial" w:cs="Arial"/>
+          <w:strike/>
           <w:color w:val="000000"/>
         </w:rPr>
         <w:t>Angular’s</w:t>
@@ -352,26 +501,21 @@
       <w:r>
         <w:rPr>
           <w:rFonts w:ascii="Arial" w:eastAsia="Times New Roman" w:hAnsi="Arial" w:cs="Arial"/>
-          <w:color w:val="000000"/>
-        </w:rPr>
-        <w:t xml:space="preserve"> built-in CLI and name </w:t>
+          <w:strike/>
+          <w:color w:val="000000"/>
+        </w:rPr>
+        <w:t xml:space="preserve"> built-in CLI and name it </w:t>
       </w:r>
       <w:proofErr w:type="gramStart"/>
       <w:r>
         <w:rPr>
           <w:rFonts w:ascii="Arial" w:eastAsia="Times New Roman" w:hAnsi="Arial" w:cs="Arial"/>
-          <w:color w:val="000000"/>
-        </w:rPr>
-        <w:t>it</w:t>
+          <w:strike/>
+          <w:color w:val="000000"/>
+        </w:rPr>
+        <w:t>composer</w:t>
       </w:r>
       <w:proofErr w:type="gramEnd"/>
-      <w:r>
-        <w:rPr>
-          <w:rFonts w:ascii="Arial" w:eastAsia="Times New Roman" w:hAnsi="Arial" w:cs="Arial"/>
-          <w:color w:val="000000"/>
-        </w:rPr>
-        <w:t xml:space="preserve"> composer</w:t>
-      </w:r>
     </w:p>
     <w:p>
       <w:pPr>
@@ -383,12 +527,14 @@
         <w:textAlignment w:val="baseline"/>
         <w:rPr>
           <w:rFonts w:ascii="Arial" w:eastAsia="Times New Roman" w:hAnsi="Arial" w:cs="Arial"/>
-          <w:color w:val="000000"/>
-        </w:rPr>
-      </w:pPr>
-      <w:r>
-        <w:rPr>
-          <w:rFonts w:ascii="Arial" w:eastAsia="Times New Roman" w:hAnsi="Arial" w:cs="Arial"/>
+          <w:strike/>
+          <w:color w:val="000000"/>
+        </w:rPr>
+      </w:pPr>
+      <w:r>
+        <w:rPr>
+          <w:rFonts w:ascii="Arial" w:eastAsia="Times New Roman" w:hAnsi="Arial" w:cs="Arial"/>
+          <w:strike/>
           <w:color w:val="000000"/>
         </w:rPr>
         <w:t>ng g s composer</w:t>
@@ -408,12 +554,21 @@
         </w:rPr>
       </w:pPr>
       <w:proofErr w:type="spellStart"/>
-      <w:r>
-        <w:rPr>
-          <w:rFonts w:ascii="Arial" w:eastAsia="Times New Roman" w:hAnsi="Arial" w:cs="Arial"/>
-          <w:color w:val="000000"/>
-        </w:rPr>
-        <w:t>composer.service.ts</w:t>
+      <w:proofErr w:type="gramStart"/>
+      <w:r>
+        <w:rPr>
+          <w:rFonts w:ascii="Arial" w:eastAsia="Times New Roman" w:hAnsi="Arial" w:cs="Arial"/>
+          <w:color w:val="000000"/>
+        </w:rPr>
+        <w:t>composer.service</w:t>
+      </w:r>
+      <w:proofErr w:type="gramEnd"/>
+      <w:r>
+        <w:rPr>
+          <w:rFonts w:ascii="Arial" w:eastAsia="Times New Roman" w:hAnsi="Arial" w:cs="Arial"/>
+          <w:color w:val="000000"/>
+        </w:rPr>
+        <w:t>.ts</w:t>
       </w:r>
       <w:proofErr w:type="spellEnd"/>
     </w:p>
@@ -427,12 +582,14 @@
         <w:textAlignment w:val="baseline"/>
         <w:rPr>
           <w:rFonts w:ascii="Arial" w:eastAsia="Times New Roman" w:hAnsi="Arial" w:cs="Arial"/>
-          <w:color w:val="000000"/>
-        </w:rPr>
-      </w:pPr>
-      <w:r>
-        <w:rPr>
-          <w:rFonts w:ascii="Arial" w:eastAsia="Times New Roman" w:hAnsi="Arial" w:cs="Arial"/>
+          <w:strike/>
+          <w:color w:val="000000"/>
+        </w:rPr>
+      </w:pPr>
+      <w:r>
+        <w:rPr>
+          <w:rFonts w:ascii="Arial" w:eastAsia="Times New Roman" w:hAnsi="Arial" w:cs="Arial"/>
+          <w:strike/>
           <w:color w:val="000000"/>
         </w:rPr>
         <w:t xml:space="preserve">Add an import to the </w:t>
@@ -441,6 +598,7 @@
       <w:r>
         <w:rPr>
           <w:rFonts w:ascii="Arial" w:eastAsia="Times New Roman" w:hAnsi="Arial" w:cs="Arial"/>
+          <w:strike/>
           <w:color w:val="000000"/>
         </w:rPr>
         <w:t>IComposer</w:t>
@@ -449,9 +607,28 @@
       <w:r>
         <w:rPr>
           <w:rFonts w:ascii="Arial" w:eastAsia="Times New Roman" w:hAnsi="Arial" w:cs="Arial"/>
-          <w:color w:val="000000"/>
-        </w:rPr>
-        <w:t xml:space="preserve"> interface </w:t>
+          <w:strike/>
+          <w:color w:val="000000"/>
+        </w:rPr>
+        <w:t xml:space="preserve"> </w:t>
+      </w:r>
+      <w:proofErr w:type="gramStart"/>
+      <w:r>
+        <w:rPr>
+          <w:rFonts w:ascii="Arial" w:eastAsia="Times New Roman" w:hAnsi="Arial" w:cs="Arial"/>
+          <w:strike/>
+          <w:color w:val="000000"/>
+        </w:rPr>
+        <w:t>interface</w:t>
+      </w:r>
+      <w:proofErr w:type="gramEnd"/>
+      <w:r>
+        <w:rPr>
+          <w:rFonts w:ascii="Arial" w:eastAsia="Times New Roman" w:hAnsi="Arial" w:cs="Arial"/>
+          <w:strike/>
+          <w:color w:val="000000"/>
+        </w:rPr>
+        <w:t> </w:t>
       </w:r>
     </w:p>
     <w:p>
@@ -464,28 +641,42 @@
         <w:textAlignment w:val="baseline"/>
         <w:rPr>
           <w:rFonts w:ascii="Arial" w:eastAsia="Times New Roman" w:hAnsi="Arial" w:cs="Arial"/>
-          <w:color w:val="000000"/>
-        </w:rPr>
-      </w:pPr>
-      <w:r>
-        <w:rPr>
-          <w:rFonts w:ascii="Arial" w:eastAsia="Times New Roman" w:hAnsi="Arial" w:cs="Arial"/>
-          <w:color w:val="000000"/>
-        </w:rPr>
-        <w:t xml:space="preserve">import { </w:t>
+          <w:strike/>
+          <w:color w:val="000000"/>
+        </w:rPr>
+      </w:pPr>
+      <w:r>
+        <w:rPr>
+          <w:rFonts w:ascii="Arial" w:eastAsia="Times New Roman" w:hAnsi="Arial" w:cs="Arial"/>
+          <w:strike/>
+          <w:color w:val="000000"/>
+        </w:rPr>
+        <w:t xml:space="preserve">import </w:t>
+      </w:r>
+      <w:proofErr w:type="gramStart"/>
+      <w:r>
+        <w:rPr>
+          <w:rFonts w:ascii="Arial" w:eastAsia="Times New Roman" w:hAnsi="Arial" w:cs="Arial"/>
+          <w:strike/>
+          <w:color w:val="000000"/>
+        </w:rPr>
+        <w:t xml:space="preserve">{ </w:t>
       </w:r>
       <w:proofErr w:type="spellStart"/>
       <w:r>
         <w:rPr>
           <w:rFonts w:ascii="Arial" w:eastAsia="Times New Roman" w:hAnsi="Arial" w:cs="Arial"/>
+          <w:strike/>
           <w:color w:val="000000"/>
         </w:rPr>
         <w:t>IComposer</w:t>
       </w:r>
       <w:proofErr w:type="spellEnd"/>
-      <w:r>
-        <w:rPr>
-          <w:rFonts w:ascii="Arial" w:eastAsia="Times New Roman" w:hAnsi="Arial" w:cs="Arial"/>
+      <w:proofErr w:type="gramEnd"/>
+      <w:r>
+        <w:rPr>
+          <w:rFonts w:ascii="Arial" w:eastAsia="Times New Roman" w:hAnsi="Arial" w:cs="Arial"/>
+          <w:strike/>
           <w:color w:val="000000"/>
         </w:rPr>
         <w:t xml:space="preserve"> } from ‘./</w:t>
@@ -494,6 +685,7 @@
       <w:r>
         <w:rPr>
           <w:rFonts w:ascii="Arial" w:eastAsia="Times New Roman" w:hAnsi="Arial" w:cs="Arial"/>
+          <w:strike/>
           <w:color w:val="000000"/>
         </w:rPr>
         <w:t>composer.interface</w:t>
@@ -502,6 +694,7 @@
       <w:r>
         <w:rPr>
           <w:rFonts w:ascii="Arial" w:eastAsia="Times New Roman" w:hAnsi="Arial" w:cs="Arial"/>
+          <w:strike/>
           <w:color w:val="000000"/>
         </w:rPr>
         <w:t>’;</w:t>
@@ -517,12 +710,14 @@
         <w:textAlignment w:val="baseline"/>
         <w:rPr>
           <w:rFonts w:ascii="Arial" w:eastAsia="Times New Roman" w:hAnsi="Arial" w:cs="Arial"/>
-          <w:color w:val="000000"/>
-        </w:rPr>
-      </w:pPr>
-      <w:r>
-        <w:rPr>
-          <w:rFonts w:ascii="Arial" w:eastAsia="Times New Roman" w:hAnsi="Arial" w:cs="Arial"/>
+          <w:strike/>
+          <w:color w:val="000000"/>
+        </w:rPr>
+      </w:pPr>
+      <w:r>
+        <w:rPr>
+          <w:rFonts w:ascii="Arial" w:eastAsia="Times New Roman" w:hAnsi="Arial" w:cs="Arial"/>
+          <w:strike/>
           <w:color w:val="000000"/>
         </w:rPr>
         <w:t xml:space="preserve">Take the code from the </w:t>
@@ -531,6 +726,7 @@
       <w:r>
         <w:rPr>
           <w:rFonts w:ascii="Arial" w:eastAsia="Times New Roman" w:hAnsi="Arial" w:cs="Arial"/>
+          <w:strike/>
           <w:color w:val="000000"/>
         </w:rPr>
         <w:t>composer.class.ts</w:t>
@@ -539,22 +735,35 @@
       <w:r>
         <w:rPr>
           <w:rFonts w:ascii="Arial" w:eastAsia="Times New Roman" w:hAnsi="Arial" w:cs="Arial"/>
+          <w:strike/>
           <w:color w:val="000000"/>
         </w:rPr>
         <w:t xml:space="preserve"> file and move it to the </w:t>
       </w:r>
       <w:proofErr w:type="spellStart"/>
-      <w:r>
-        <w:rPr>
-          <w:rFonts w:ascii="Arial" w:eastAsia="Times New Roman" w:hAnsi="Arial" w:cs="Arial"/>
-          <w:color w:val="000000"/>
-        </w:rPr>
-        <w:t>composer.service.ts</w:t>
+      <w:proofErr w:type="gramStart"/>
+      <w:r>
+        <w:rPr>
+          <w:rFonts w:ascii="Arial" w:eastAsia="Times New Roman" w:hAnsi="Arial" w:cs="Arial"/>
+          <w:strike/>
+          <w:color w:val="000000"/>
+        </w:rPr>
+        <w:t>composer.service</w:t>
+      </w:r>
+      <w:proofErr w:type="gramEnd"/>
+      <w:r>
+        <w:rPr>
+          <w:rFonts w:ascii="Arial" w:eastAsia="Times New Roman" w:hAnsi="Arial" w:cs="Arial"/>
+          <w:strike/>
+          <w:color w:val="000000"/>
+        </w:rPr>
+        <w:t>.ts</w:t>
       </w:r>
       <w:proofErr w:type="spellEnd"/>
       <w:r>
         <w:rPr>
           <w:rFonts w:ascii="Arial" w:eastAsia="Times New Roman" w:hAnsi="Arial" w:cs="Arial"/>
+          <w:strike/>
           <w:color w:val="000000"/>
         </w:rPr>
         <w:t xml:space="preserve"> file </w:t>
@@ -570,12 +779,14 @@
         <w:textAlignment w:val="baseline"/>
         <w:rPr>
           <w:rFonts w:ascii="Arial" w:eastAsia="Times New Roman" w:hAnsi="Arial" w:cs="Arial"/>
-          <w:color w:val="000000"/>
-        </w:rPr>
-      </w:pPr>
-      <w:r>
-        <w:rPr>
-          <w:rFonts w:ascii="Arial" w:eastAsia="Times New Roman" w:hAnsi="Arial" w:cs="Arial"/>
+          <w:strike/>
+          <w:color w:val="000000"/>
+        </w:rPr>
+      </w:pPr>
+      <w:r>
+        <w:rPr>
+          <w:rFonts w:ascii="Arial" w:eastAsia="Times New Roman" w:hAnsi="Arial" w:cs="Arial"/>
+          <w:strike/>
           <w:color w:val="000000"/>
         </w:rPr>
         <w:t xml:space="preserve">Delete the </w:t>
@@ -584,6 +795,7 @@
       <w:r>
         <w:rPr>
           <w:rFonts w:ascii="Arial" w:eastAsia="Times New Roman" w:hAnsi="Arial" w:cs="Arial"/>
+          <w:strike/>
           <w:color w:val="000000"/>
         </w:rPr>
         <w:t>composer.class.ts</w:t>
@@ -592,10 +804,21 @@
       <w:r>
         <w:rPr>
           <w:rFonts w:ascii="Arial" w:eastAsia="Times New Roman" w:hAnsi="Arial" w:cs="Arial"/>
-          <w:color w:val="000000"/>
-        </w:rPr>
-        <w:t xml:space="preserve"> file</w:t>
-      </w:r>
+          <w:strike/>
+          <w:color w:val="000000"/>
+        </w:rPr>
+        <w:t xml:space="preserve"> </w:t>
+      </w:r>
+      <w:proofErr w:type="gramStart"/>
+      <w:r>
+        <w:rPr>
+          <w:rFonts w:ascii="Arial" w:eastAsia="Times New Roman" w:hAnsi="Arial" w:cs="Arial"/>
+          <w:strike/>
+          <w:color w:val="000000"/>
+        </w:rPr>
+        <w:t>file</w:t>
+      </w:r>
+      <w:proofErr w:type="gramEnd"/>
     </w:p>
     <w:p>
       <w:pPr>
@@ -618,12 +841,21 @@
         <w:t>composer-</w:t>
       </w:r>
       <w:proofErr w:type="spellStart"/>
-      <w:r>
-        <w:rPr>
-          <w:rFonts w:ascii="Arial" w:eastAsia="Times New Roman" w:hAnsi="Arial" w:cs="Arial"/>
-          <w:color w:val="000000"/>
-        </w:rPr>
-        <w:t>list.component.ts</w:t>
+      <w:proofErr w:type="gramStart"/>
+      <w:r>
+        <w:rPr>
+          <w:rFonts w:ascii="Arial" w:eastAsia="Times New Roman" w:hAnsi="Arial" w:cs="Arial"/>
+          <w:color w:val="000000"/>
+        </w:rPr>
+        <w:t>list.component</w:t>
+      </w:r>
+      <w:proofErr w:type="gramEnd"/>
+      <w:r>
+        <w:rPr>
+          <w:rFonts w:ascii="Arial" w:eastAsia="Times New Roman" w:hAnsi="Arial" w:cs="Arial"/>
+          <w:color w:val="000000"/>
+        </w:rPr>
+        <w:t>.ts</w:t>
       </w:r>
       <w:proofErr w:type="spellEnd"/>
       <w:r>
@@ -644,15 +876,35 @@
         <w:textAlignment w:val="baseline"/>
         <w:rPr>
           <w:rFonts w:ascii="Arial" w:eastAsia="Times New Roman" w:hAnsi="Arial" w:cs="Arial"/>
-          <w:color w:val="000000"/>
-        </w:rPr>
-      </w:pPr>
-      <w:r>
-        <w:rPr>
-          <w:rFonts w:ascii="Arial" w:eastAsia="Times New Roman" w:hAnsi="Arial" w:cs="Arial"/>
-          <w:color w:val="000000"/>
-        </w:rPr>
-        <w:t>Remove the Composer class import </w:t>
+          <w:strike/>
+          <w:color w:val="000000"/>
+        </w:rPr>
+      </w:pPr>
+      <w:r>
+        <w:rPr>
+          <w:rFonts w:ascii="Arial" w:eastAsia="Times New Roman" w:hAnsi="Arial" w:cs="Arial"/>
+          <w:strike/>
+          <w:color w:val="000000"/>
+        </w:rPr>
+        <w:t xml:space="preserve">Remove the Composer class </w:t>
+      </w:r>
+      <w:proofErr w:type="gramStart"/>
+      <w:r>
+        <w:rPr>
+          <w:rFonts w:ascii="Arial" w:eastAsia="Times New Roman" w:hAnsi="Arial" w:cs="Arial"/>
+          <w:strike/>
+          <w:color w:val="000000"/>
+        </w:rPr>
+        <w:t>import</w:t>
+      </w:r>
+      <w:proofErr w:type="gramEnd"/>
+      <w:r>
+        <w:rPr>
+          <w:rFonts w:ascii="Arial" w:eastAsia="Times New Roman" w:hAnsi="Arial" w:cs="Arial"/>
+          <w:strike/>
+          <w:color w:val="000000"/>
+        </w:rPr>
+        <w:t> </w:t>
       </w:r>
     </w:p>
     <w:p>
@@ -665,15 +917,35 @@
         <w:textAlignment w:val="baseline"/>
         <w:rPr>
           <w:rFonts w:ascii="Arial" w:eastAsia="Times New Roman" w:hAnsi="Arial" w:cs="Arial"/>
-          <w:color w:val="000000"/>
-        </w:rPr>
-      </w:pPr>
-      <w:r>
-        <w:rPr>
-          <w:rFonts w:ascii="Arial" w:eastAsia="Times New Roman" w:hAnsi="Arial" w:cs="Arial"/>
-          <w:color w:val="000000"/>
-        </w:rPr>
-        <w:t>Add an import statement for the Composer service </w:t>
+          <w:strike/>
+          <w:color w:val="000000"/>
+        </w:rPr>
+      </w:pPr>
+      <w:r>
+        <w:rPr>
+          <w:rFonts w:ascii="Arial" w:eastAsia="Times New Roman" w:hAnsi="Arial" w:cs="Arial"/>
+          <w:strike/>
+          <w:color w:val="000000"/>
+        </w:rPr>
+        <w:t xml:space="preserve">Add an import statement for the Composer </w:t>
+      </w:r>
+      <w:proofErr w:type="gramStart"/>
+      <w:r>
+        <w:rPr>
+          <w:rFonts w:ascii="Arial" w:eastAsia="Times New Roman" w:hAnsi="Arial" w:cs="Arial"/>
+          <w:strike/>
+          <w:color w:val="000000"/>
+        </w:rPr>
+        <w:t>service</w:t>
+      </w:r>
+      <w:proofErr w:type="gramEnd"/>
+      <w:r>
+        <w:rPr>
+          <w:rFonts w:ascii="Arial" w:eastAsia="Times New Roman" w:hAnsi="Arial" w:cs="Arial"/>
+          <w:strike/>
+          <w:color w:val="000000"/>
+        </w:rPr>
+        <w:t> </w:t>
       </w:r>
     </w:p>
     <w:p>
@@ -686,28 +958,42 @@
         <w:textAlignment w:val="baseline"/>
         <w:rPr>
           <w:rFonts w:ascii="Arial" w:eastAsia="Times New Roman" w:hAnsi="Arial" w:cs="Arial"/>
-          <w:color w:val="000000"/>
-        </w:rPr>
-      </w:pPr>
-      <w:r>
-        <w:rPr>
-          <w:rFonts w:ascii="Arial" w:eastAsia="Times New Roman" w:hAnsi="Arial" w:cs="Arial"/>
-          <w:color w:val="000000"/>
-        </w:rPr>
-        <w:t xml:space="preserve">import { </w:t>
+          <w:strike/>
+          <w:color w:val="000000"/>
+        </w:rPr>
+      </w:pPr>
+      <w:r>
+        <w:rPr>
+          <w:rFonts w:ascii="Arial" w:eastAsia="Times New Roman" w:hAnsi="Arial" w:cs="Arial"/>
+          <w:strike/>
+          <w:color w:val="000000"/>
+        </w:rPr>
+        <w:t xml:space="preserve">import </w:t>
+      </w:r>
+      <w:proofErr w:type="gramStart"/>
+      <w:r>
+        <w:rPr>
+          <w:rFonts w:ascii="Arial" w:eastAsia="Times New Roman" w:hAnsi="Arial" w:cs="Arial"/>
+          <w:strike/>
+          <w:color w:val="000000"/>
+        </w:rPr>
+        <w:t xml:space="preserve">{ </w:t>
       </w:r>
       <w:proofErr w:type="spellStart"/>
       <w:r>
         <w:rPr>
           <w:rFonts w:ascii="Arial" w:eastAsia="Times New Roman" w:hAnsi="Arial" w:cs="Arial"/>
+          <w:strike/>
           <w:color w:val="000000"/>
         </w:rPr>
         <w:t>ComposerService</w:t>
       </w:r>
       <w:proofErr w:type="spellEnd"/>
-      <w:r>
-        <w:rPr>
-          <w:rFonts w:ascii="Arial" w:eastAsia="Times New Roman" w:hAnsi="Arial" w:cs="Arial"/>
+      <w:proofErr w:type="gramEnd"/>
+      <w:r>
+        <w:rPr>
+          <w:rFonts w:ascii="Arial" w:eastAsia="Times New Roman" w:hAnsi="Arial" w:cs="Arial"/>
+          <w:strike/>
           <w:color w:val="000000"/>
         </w:rPr>
         <w:t xml:space="preserve"> } from ‘../</w:t>
@@ -716,6 +1002,7 @@
       <w:r>
         <w:rPr>
           <w:rFonts w:ascii="Arial" w:eastAsia="Times New Roman" w:hAnsi="Arial" w:cs="Arial"/>
+          <w:strike/>
           <w:color w:val="000000"/>
         </w:rPr>
         <w:t>composer.service</w:t>
@@ -724,6 +1011,7 @@
       <w:r>
         <w:rPr>
           <w:rFonts w:ascii="Arial" w:eastAsia="Times New Roman" w:hAnsi="Arial" w:cs="Arial"/>
+          <w:strike/>
           <w:color w:val="000000"/>
         </w:rPr>
         <w:t>.’;</w:t>
@@ -739,12 +1027,14 @@
         <w:textAlignment w:val="baseline"/>
         <w:rPr>
           <w:rFonts w:ascii="Arial" w:eastAsia="Times New Roman" w:hAnsi="Arial" w:cs="Arial"/>
-          <w:color w:val="000000"/>
-        </w:rPr>
-      </w:pPr>
-      <w:r>
-        <w:rPr>
-          <w:rFonts w:ascii="Arial" w:eastAsia="Times New Roman" w:hAnsi="Arial" w:cs="Arial"/>
+          <w:strike/>
+          <w:color w:val="000000"/>
+        </w:rPr>
+      </w:pPr>
+      <w:r>
+        <w:rPr>
+          <w:rFonts w:ascii="Arial" w:eastAsia="Times New Roman" w:hAnsi="Arial" w:cs="Arial"/>
+          <w:strike/>
           <w:color w:val="000000"/>
         </w:rPr>
         <w:t xml:space="preserve">Add the </w:t>
@@ -753,6 +1043,7 @@
       <w:r>
         <w:rPr>
           <w:rFonts w:ascii="Arial" w:eastAsia="Times New Roman" w:hAnsi="Arial" w:cs="Arial"/>
+          <w:strike/>
           <w:color w:val="000000"/>
         </w:rPr>
         <w:t>ComposerService</w:t>
@@ -761,25 +1052,28 @@
       <w:r>
         <w:rPr>
           <w:rFonts w:ascii="Arial" w:eastAsia="Times New Roman" w:hAnsi="Arial" w:cs="Arial"/>
-          <w:color w:val="000000"/>
-        </w:rPr>
-        <w:t xml:space="preserve"> to the </w:t>
+          <w:strike/>
+          <w:color w:val="000000"/>
+        </w:rPr>
+        <w:t xml:space="preserve"> to the components </w:t>
       </w:r>
       <w:proofErr w:type="gramStart"/>
       <w:r>
         <w:rPr>
           <w:rFonts w:ascii="Arial" w:eastAsia="Times New Roman" w:hAnsi="Arial" w:cs="Arial"/>
-          <w:color w:val="000000"/>
-        </w:rPr>
-        <w:t>components</w:t>
+          <w:strike/>
+          <w:color w:val="000000"/>
+        </w:rPr>
+        <w:t>constructor</w:t>
       </w:r>
       <w:proofErr w:type="gramEnd"/>
       <w:r>
         <w:rPr>
           <w:rFonts w:ascii="Arial" w:eastAsia="Times New Roman" w:hAnsi="Arial" w:cs="Arial"/>
-          <w:color w:val="000000"/>
-        </w:rPr>
-        <w:t xml:space="preserve"> constructor </w:t>
+          <w:strike/>
+          <w:color w:val="000000"/>
+        </w:rPr>
+        <w:t> </w:t>
       </w:r>
     </w:p>
     <w:p>
@@ -792,20 +1086,33 @@
         <w:textAlignment w:val="baseline"/>
         <w:rPr>
           <w:rFonts w:ascii="Arial" w:eastAsia="Times New Roman" w:hAnsi="Arial" w:cs="Arial"/>
-          <w:color w:val="000000"/>
-        </w:rPr>
-      </w:pPr>
-      <w:r>
-        <w:rPr>
-          <w:rFonts w:ascii="Arial" w:eastAsia="Times New Roman" w:hAnsi="Arial" w:cs="Arial"/>
-          <w:color w:val="000000"/>
-        </w:rPr>
-        <w:t xml:space="preserve">constructor(private </w:t>
+          <w:strike/>
+          <w:color w:val="000000"/>
+        </w:rPr>
+      </w:pPr>
+      <w:proofErr w:type="gramStart"/>
+      <w:r>
+        <w:rPr>
+          <w:rFonts w:ascii="Arial" w:eastAsia="Times New Roman" w:hAnsi="Arial" w:cs="Arial"/>
+          <w:strike/>
+          <w:color w:val="000000"/>
+        </w:rPr>
+        <w:t>constructor(</w:t>
+      </w:r>
+      <w:proofErr w:type="gramEnd"/>
+      <w:r>
+        <w:rPr>
+          <w:rFonts w:ascii="Arial" w:eastAsia="Times New Roman" w:hAnsi="Arial" w:cs="Arial"/>
+          <w:strike/>
+          <w:color w:val="000000"/>
+        </w:rPr>
+        <w:t xml:space="preserve">private </w:t>
       </w:r>
       <w:proofErr w:type="spellStart"/>
       <w:r>
         <w:rPr>
           <w:rFonts w:ascii="Arial" w:eastAsia="Times New Roman" w:hAnsi="Arial" w:cs="Arial"/>
+          <w:strike/>
           <w:color w:val="000000"/>
         </w:rPr>
         <w:t>composerService</w:t>
@@ -814,6 +1121,7 @@
       <w:r>
         <w:rPr>
           <w:rFonts w:ascii="Arial" w:eastAsia="Times New Roman" w:hAnsi="Arial" w:cs="Arial"/>
+          <w:strike/>
           <w:color w:val="000000"/>
         </w:rPr>
         <w:t xml:space="preserve">: </w:t>
@@ -822,6 +1130,7 @@
       <w:r>
         <w:rPr>
           <w:rFonts w:ascii="Arial" w:eastAsia="Times New Roman" w:hAnsi="Arial" w:cs="Arial"/>
+          <w:strike/>
           <w:color w:val="000000"/>
         </w:rPr>
         <w:t>ComposerService</w:t>
@@ -830,6 +1139,7 @@
       <w:r>
         <w:rPr>
           <w:rFonts w:ascii="Arial" w:eastAsia="Times New Roman" w:hAnsi="Arial" w:cs="Arial"/>
+          <w:strike/>
           <w:color w:val="000000"/>
         </w:rPr>
         <w:t>)</w:t>
@@ -853,15 +1163,24 @@
           <w:rFonts w:ascii="Arial" w:eastAsia="Times New Roman" w:hAnsi="Arial" w:cs="Arial"/>
           <w:color w:val="000000"/>
         </w:rPr>
-        <w:t xml:space="preserve">In the body of the </w:t>
-      </w:r>
+        <w:t xml:space="preserve">In the body of the components constructor, replace the </w:t>
+      </w:r>
+      <w:proofErr w:type="spellStart"/>
       <w:proofErr w:type="gramStart"/>
       <w:r>
         <w:rPr>
           <w:rFonts w:ascii="Arial" w:eastAsia="Times New Roman" w:hAnsi="Arial" w:cs="Arial"/>
           <w:color w:val="000000"/>
         </w:rPr>
-        <w:t>components</w:t>
+        <w:t>getComposers</w:t>
+      </w:r>
+      <w:proofErr w:type="spellEnd"/>
+      <w:r>
+        <w:rPr>
+          <w:rFonts w:ascii="Arial" w:eastAsia="Times New Roman" w:hAnsi="Arial" w:cs="Arial"/>
+          <w:color w:val="000000"/>
+        </w:rPr>
+        <w:t>(</w:t>
       </w:r>
       <w:proofErr w:type="gramEnd"/>
       <w:r>
@@ -869,23 +1188,7 @@
           <w:rFonts w:ascii="Arial" w:eastAsia="Times New Roman" w:hAnsi="Arial" w:cs="Arial"/>
           <w:color w:val="000000"/>
         </w:rPr>
-        <w:t xml:space="preserve"> constructor, replace the </w:t>
-      </w:r>
-      <w:proofErr w:type="spellStart"/>
-      <w:r>
-        <w:rPr>
-          <w:rFonts w:ascii="Arial" w:eastAsia="Times New Roman" w:hAnsi="Arial" w:cs="Arial"/>
-          <w:color w:val="000000"/>
-        </w:rPr>
-        <w:t>getComposers</w:t>
-      </w:r>
-      <w:proofErr w:type="spellEnd"/>
-      <w:r>
-        <w:rPr>
-          <w:rFonts w:ascii="Arial" w:eastAsia="Times New Roman" w:hAnsi="Arial" w:cs="Arial"/>
-          <w:color w:val="000000"/>
-        </w:rPr>
-        <w:t xml:space="preserve">() call from the Composer class with the </w:t>
+        <w:t xml:space="preserve">) call from the Composer class with the </w:t>
       </w:r>
       <w:proofErr w:type="spellStart"/>
       <w:r>
@@ -925,12 +1228,21 @@
         <w:t>composer-</w:t>
       </w:r>
       <w:proofErr w:type="spellStart"/>
-      <w:r>
-        <w:rPr>
-          <w:rFonts w:ascii="Arial" w:eastAsia="Times New Roman" w:hAnsi="Arial" w:cs="Arial"/>
-          <w:color w:val="000000"/>
-        </w:rPr>
-        <w:t>details.component.ts</w:t>
+      <w:proofErr w:type="gramStart"/>
+      <w:r>
+        <w:rPr>
+          <w:rFonts w:ascii="Arial" w:eastAsia="Times New Roman" w:hAnsi="Arial" w:cs="Arial"/>
+          <w:color w:val="000000"/>
+        </w:rPr>
+        <w:t>details.component</w:t>
+      </w:r>
+      <w:proofErr w:type="gramEnd"/>
+      <w:r>
+        <w:rPr>
+          <w:rFonts w:ascii="Arial" w:eastAsia="Times New Roman" w:hAnsi="Arial" w:cs="Arial"/>
+          <w:color w:val="000000"/>
+        </w:rPr>
+        <w:t>.ts</w:t>
       </w:r>
       <w:proofErr w:type="spellEnd"/>
     </w:p>
@@ -944,16 +1256,28 @@
         <w:textAlignment w:val="baseline"/>
         <w:rPr>
           <w:rFonts w:ascii="Arial" w:eastAsia="Times New Roman" w:hAnsi="Arial" w:cs="Arial"/>
-          <w:color w:val="000000"/>
-        </w:rPr>
-      </w:pPr>
-      <w:r>
-        <w:rPr>
-          <w:rFonts w:ascii="Arial" w:eastAsia="Times New Roman" w:hAnsi="Arial" w:cs="Arial"/>
-          <w:color w:val="000000"/>
-        </w:rPr>
-        <w:t>Remove the Composer class import</w:t>
-      </w:r>
+          <w:strike/>
+          <w:color w:val="000000"/>
+        </w:rPr>
+      </w:pPr>
+      <w:r>
+        <w:rPr>
+          <w:rFonts w:ascii="Arial" w:eastAsia="Times New Roman" w:hAnsi="Arial" w:cs="Arial"/>
+          <w:strike/>
+          <w:color w:val="000000"/>
+        </w:rPr>
+        <w:t xml:space="preserve">Remove the Composer class </w:t>
+      </w:r>
+      <w:proofErr w:type="gramStart"/>
+      <w:r>
+        <w:rPr>
+          <w:rFonts w:ascii="Arial" w:eastAsia="Times New Roman" w:hAnsi="Arial" w:cs="Arial"/>
+          <w:strike/>
+          <w:color w:val="000000"/>
+        </w:rPr>
+        <w:t>import</w:t>
+      </w:r>
+      <w:proofErr w:type="gramEnd"/>
     </w:p>
     <w:p>
       <w:pPr>
@@ -965,12 +1289,14 @@
         <w:textAlignment w:val="baseline"/>
         <w:rPr>
           <w:rFonts w:ascii="Arial" w:eastAsia="Times New Roman" w:hAnsi="Arial" w:cs="Arial"/>
-          <w:color w:val="000000"/>
-        </w:rPr>
-      </w:pPr>
-      <w:r>
-        <w:rPr>
-          <w:rFonts w:ascii="Arial" w:eastAsia="Times New Roman" w:hAnsi="Arial" w:cs="Arial"/>
+          <w:strike/>
+          <w:color w:val="000000"/>
+        </w:rPr>
+      </w:pPr>
+      <w:r>
+        <w:rPr>
+          <w:rFonts w:ascii="Arial" w:eastAsia="Times New Roman" w:hAnsi="Arial" w:cs="Arial"/>
+          <w:strike/>
           <w:color w:val="000000"/>
         </w:rPr>
         <w:t>Add an import statement for the Composer Service </w:t>
@@ -986,28 +1312,42 @@
         <w:textAlignment w:val="baseline"/>
         <w:rPr>
           <w:rFonts w:ascii="Arial" w:eastAsia="Times New Roman" w:hAnsi="Arial" w:cs="Arial"/>
-          <w:color w:val="000000"/>
-        </w:rPr>
-      </w:pPr>
-      <w:r>
-        <w:rPr>
-          <w:rFonts w:ascii="Arial" w:eastAsia="Times New Roman" w:hAnsi="Arial" w:cs="Arial"/>
-          <w:color w:val="000000"/>
-        </w:rPr>
-        <w:t xml:space="preserve">import { </w:t>
+          <w:strike/>
+          <w:color w:val="000000"/>
+        </w:rPr>
+      </w:pPr>
+      <w:r>
+        <w:rPr>
+          <w:rFonts w:ascii="Arial" w:eastAsia="Times New Roman" w:hAnsi="Arial" w:cs="Arial"/>
+          <w:strike/>
+          <w:color w:val="000000"/>
+        </w:rPr>
+        <w:t xml:space="preserve">import </w:t>
+      </w:r>
+      <w:proofErr w:type="gramStart"/>
+      <w:r>
+        <w:rPr>
+          <w:rFonts w:ascii="Arial" w:eastAsia="Times New Roman" w:hAnsi="Arial" w:cs="Arial"/>
+          <w:strike/>
+          <w:color w:val="000000"/>
+        </w:rPr>
+        <w:t xml:space="preserve">{ </w:t>
       </w:r>
       <w:proofErr w:type="spellStart"/>
       <w:r>
         <w:rPr>
           <w:rFonts w:ascii="Arial" w:eastAsia="Times New Roman" w:hAnsi="Arial" w:cs="Arial"/>
+          <w:strike/>
           <w:color w:val="000000"/>
         </w:rPr>
         <w:t>ComposerService</w:t>
       </w:r>
       <w:proofErr w:type="spellEnd"/>
-      <w:r>
-        <w:rPr>
-          <w:rFonts w:ascii="Arial" w:eastAsia="Times New Roman" w:hAnsi="Arial" w:cs="Arial"/>
+      <w:proofErr w:type="gramEnd"/>
+      <w:r>
+        <w:rPr>
+          <w:rFonts w:ascii="Arial" w:eastAsia="Times New Roman" w:hAnsi="Arial" w:cs="Arial"/>
+          <w:strike/>
           <w:color w:val="000000"/>
         </w:rPr>
         <w:t xml:space="preserve"> } from ‘../</w:t>
@@ -1016,6 +1356,7 @@
       <w:r>
         <w:rPr>
           <w:rFonts w:ascii="Arial" w:eastAsia="Times New Roman" w:hAnsi="Arial" w:cs="Arial"/>
+          <w:strike/>
           <w:color w:val="000000"/>
         </w:rPr>
         <w:t>composer.service</w:t>
@@ -1024,6 +1365,7 @@
       <w:r>
         <w:rPr>
           <w:rFonts w:ascii="Arial" w:eastAsia="Times New Roman" w:hAnsi="Arial" w:cs="Arial"/>
+          <w:strike/>
           <w:color w:val="000000"/>
         </w:rPr>
         <w:t>’;</w:t>
@@ -1039,12 +1381,14 @@
         <w:textAlignment w:val="baseline"/>
         <w:rPr>
           <w:rFonts w:ascii="Arial" w:eastAsia="Times New Roman" w:hAnsi="Arial" w:cs="Arial"/>
-          <w:color w:val="000000"/>
-        </w:rPr>
-      </w:pPr>
-      <w:r>
-        <w:rPr>
-          <w:rFonts w:ascii="Arial" w:eastAsia="Times New Roman" w:hAnsi="Arial" w:cs="Arial"/>
+          <w:strike/>
+          <w:color w:val="000000"/>
+        </w:rPr>
+      </w:pPr>
+      <w:r>
+        <w:rPr>
+          <w:rFonts w:ascii="Arial" w:eastAsia="Times New Roman" w:hAnsi="Arial" w:cs="Arial"/>
+          <w:strike/>
           <w:color w:val="000000"/>
         </w:rPr>
         <w:t xml:space="preserve">Add the </w:t>
@@ -1053,6 +1397,7 @@
       <w:r>
         <w:rPr>
           <w:rFonts w:ascii="Arial" w:eastAsia="Times New Roman" w:hAnsi="Arial" w:cs="Arial"/>
+          <w:strike/>
           <w:color w:val="000000"/>
         </w:rPr>
         <w:t>ComposerService</w:t>
@@ -1061,25 +1406,28 @@
       <w:r>
         <w:rPr>
           <w:rFonts w:ascii="Arial" w:eastAsia="Times New Roman" w:hAnsi="Arial" w:cs="Arial"/>
-          <w:color w:val="000000"/>
-        </w:rPr>
-        <w:t xml:space="preserve"> to the </w:t>
+          <w:strike/>
+          <w:color w:val="000000"/>
+        </w:rPr>
+        <w:t xml:space="preserve"> to the components </w:t>
       </w:r>
       <w:proofErr w:type="gramStart"/>
       <w:r>
         <w:rPr>
           <w:rFonts w:ascii="Arial" w:eastAsia="Times New Roman" w:hAnsi="Arial" w:cs="Arial"/>
-          <w:color w:val="000000"/>
-        </w:rPr>
-        <w:t>components</w:t>
+          <w:strike/>
+          <w:color w:val="000000"/>
+        </w:rPr>
+        <w:t>constructor</w:t>
       </w:r>
       <w:proofErr w:type="gramEnd"/>
       <w:r>
         <w:rPr>
           <w:rFonts w:ascii="Arial" w:eastAsia="Times New Roman" w:hAnsi="Arial" w:cs="Arial"/>
-          <w:color w:val="000000"/>
-        </w:rPr>
-        <w:t xml:space="preserve"> constructor </w:t>
+          <w:strike/>
+          <w:color w:val="000000"/>
+        </w:rPr>
+        <w:t> </w:t>
       </w:r>
     </w:p>
     <w:p>
@@ -1092,20 +1440,33 @@
         <w:textAlignment w:val="baseline"/>
         <w:rPr>
           <w:rFonts w:ascii="Arial" w:eastAsia="Times New Roman" w:hAnsi="Arial" w:cs="Arial"/>
-          <w:color w:val="000000"/>
-        </w:rPr>
-      </w:pPr>
-      <w:r>
-        <w:rPr>
-          <w:rFonts w:ascii="Arial" w:eastAsia="Times New Roman" w:hAnsi="Arial" w:cs="Arial"/>
-          <w:color w:val="000000"/>
-        </w:rPr>
-        <w:t xml:space="preserve">constructor(private route: </w:t>
+          <w:strike/>
+          <w:color w:val="000000"/>
+        </w:rPr>
+      </w:pPr>
+      <w:proofErr w:type="gramStart"/>
+      <w:r>
+        <w:rPr>
+          <w:rFonts w:ascii="Arial" w:eastAsia="Times New Roman" w:hAnsi="Arial" w:cs="Arial"/>
+          <w:strike/>
+          <w:color w:val="000000"/>
+        </w:rPr>
+        <w:t>constructor(</w:t>
+      </w:r>
+      <w:proofErr w:type="gramEnd"/>
+      <w:r>
+        <w:rPr>
+          <w:rFonts w:ascii="Arial" w:eastAsia="Times New Roman" w:hAnsi="Arial" w:cs="Arial"/>
+          <w:strike/>
+          <w:color w:val="000000"/>
+        </w:rPr>
+        <w:t xml:space="preserve">private route: </w:t>
       </w:r>
       <w:proofErr w:type="spellStart"/>
       <w:r>
         <w:rPr>
           <w:rFonts w:ascii="Arial" w:eastAsia="Times New Roman" w:hAnsi="Arial" w:cs="Arial"/>
+          <w:strike/>
           <w:color w:val="000000"/>
         </w:rPr>
         <w:t>ActivatedRoute</w:t>
@@ -1114,6 +1475,7 @@
       <w:r>
         <w:rPr>
           <w:rFonts w:ascii="Arial" w:eastAsia="Times New Roman" w:hAnsi="Arial" w:cs="Arial"/>
+          <w:strike/>
           <w:color w:val="000000"/>
         </w:rPr>
         <w:t xml:space="preserve">, private </w:t>
@@ -1122,6 +1484,7 @@
       <w:r>
         <w:rPr>
           <w:rFonts w:ascii="Arial" w:eastAsia="Times New Roman" w:hAnsi="Arial" w:cs="Arial"/>
+          <w:strike/>
           <w:color w:val="000000"/>
         </w:rPr>
         <w:t>ComposerService</w:t>
@@ -1130,6 +1493,7 @@
       <w:r>
         <w:rPr>
           <w:rFonts w:ascii="Arial" w:eastAsia="Times New Roman" w:hAnsi="Arial" w:cs="Arial"/>
+          <w:strike/>
           <w:color w:val="000000"/>
         </w:rPr>
         <w:t xml:space="preserve">: </w:t>
@@ -1138,6 +1502,7 @@
       <w:r>
         <w:rPr>
           <w:rFonts w:ascii="Arial" w:eastAsia="Times New Roman" w:hAnsi="Arial" w:cs="Arial"/>
+          <w:strike/>
           <w:color w:val="000000"/>
         </w:rPr>
         <w:t>ComposerService</w:t>
@@ -1146,6 +1511,7 @@
       <w:r>
         <w:rPr>
           <w:rFonts w:ascii="Arial" w:eastAsia="Times New Roman" w:hAnsi="Arial" w:cs="Arial"/>
+          <w:strike/>
           <w:color w:val="000000"/>
         </w:rPr>
         <w:t>)</w:t>
@@ -1292,12 +1658,14 @@
         <w:textAlignment w:val="baseline"/>
         <w:rPr>
           <w:rFonts w:ascii="Arial" w:eastAsia="Times New Roman" w:hAnsi="Arial" w:cs="Arial"/>
-          <w:color w:val="000000"/>
-        </w:rPr>
-      </w:pPr>
-      <w:r>
-        <w:rPr>
-          <w:rFonts w:ascii="Arial" w:eastAsia="Times New Roman" w:hAnsi="Arial" w:cs="Arial"/>
+          <w:strike/>
+          <w:color w:val="000000"/>
+        </w:rPr>
+      </w:pPr>
+      <w:r>
+        <w:rPr>
+          <w:rFonts w:ascii="Arial" w:eastAsia="Times New Roman" w:hAnsi="Arial" w:cs="Arial"/>
+          <w:strike/>
           <w:color w:val="000000"/>
         </w:rPr>
         <w:t>app.component.html</w:t>
@@ -1313,12 +1681,14 @@
         <w:textAlignment w:val="baseline"/>
         <w:rPr>
           <w:rFonts w:ascii="Arial" w:eastAsia="Times New Roman" w:hAnsi="Arial" w:cs="Arial"/>
-          <w:color w:val="000000"/>
-        </w:rPr>
-      </w:pPr>
-      <w:r>
-        <w:rPr>
-          <w:rFonts w:ascii="Arial" w:eastAsia="Times New Roman" w:hAnsi="Arial" w:cs="Arial"/>
+          <w:strike/>
+          <w:color w:val="000000"/>
+        </w:rPr>
+      </w:pPr>
+      <w:r>
+        <w:rPr>
+          <w:rFonts w:ascii="Arial" w:eastAsia="Times New Roman" w:hAnsi="Arial" w:cs="Arial"/>
+          <w:strike/>
           <w:color w:val="000000"/>
         </w:rPr>
         <w:t>Change the exercise name to Exercise 4.2 - Inversion of Control and Dependency Injection</w:t>
@@ -1342,7 +1712,23 @@
           <w:rFonts w:ascii="Arial" w:eastAsia="Times New Roman" w:hAnsi="Arial" w:cs="Arial"/>
           <w:color w:val="000000"/>
         </w:rPr>
-        <w:t>Run and test the application </w:t>
+        <w:t xml:space="preserve">Run and test the </w:t>
+      </w:r>
+      <w:proofErr w:type="gramStart"/>
+      <w:r>
+        <w:rPr>
+          <w:rFonts w:ascii="Arial" w:eastAsia="Times New Roman" w:hAnsi="Arial" w:cs="Arial"/>
+          <w:color w:val="000000"/>
+        </w:rPr>
+        <w:t>application</w:t>
+      </w:r>
+      <w:proofErr w:type="gramEnd"/>
+      <w:r>
+        <w:rPr>
+          <w:rFonts w:ascii="Arial" w:eastAsia="Times New Roman" w:hAnsi="Arial" w:cs="Arial"/>
+          <w:color w:val="000000"/>
+        </w:rPr>
+        <w:t> </w:t>
       </w:r>
     </w:p>
     <w:p>
@@ -1431,7 +1817,7 @@
 </file>
 
 <file path=word/numbering.xml><?xml version="1.0" encoding="utf-8"?>
-<w:numbering xmlns:wpc="http://schemas.microsoft.com/office/word/2010/wordprocessingCanvas" xmlns:cx="http://schemas.microsoft.com/office/drawing/2014/chartex" xmlns:cx1="http://schemas.microsoft.com/office/drawing/2015/9/8/chartex" xmlns:cx2="http://schemas.microsoft.com/office/drawing/2015/10/21/chartex" xmlns:cx3="http://schemas.microsoft.com/office/drawing/2016/5/9/chartex" xmlns:cx4="http://schemas.microsoft.com/office/drawing/2016/5/10/chartex" xmlns:cx5="http://schemas.microsoft.com/office/drawing/2016/5/11/chartex" xmlns:cx6="http://schemas.microsoft.com/office/drawing/2016/5/12/chartex" xmlns:cx7="http://schemas.microsoft.com/office/drawing/2016/5/13/chartex" xmlns:cx8="http://schemas.microsoft.com/office/drawing/2016/5/14/chartex" xmlns:mc="http://schemas.openxmlformats.org/markup-compatibility/2006" xmlns:aink="http://schemas.microsoft.com/office/drawing/2016/ink" xmlns:am3d="http://schemas.microsoft.com/office/drawing/2017/model3d" xmlns:o="urn:schemas-microsoft-com:office:office" xmlns:r="http://schemas.openxmlformats.org/officeDocument/2006/relationships" xmlns:m="http://schemas.openxmlformats.org/officeDocument/2006/math" xmlns:v="urn:schemas-microsoft-com:vml" xmlns:wp14="http://schemas.microsoft.com/office/word/2010/wordprocessingDrawing" xmlns:wp="http://schemas.openxmlformats.org/drawingml/2006/wordprocessingDrawing" xmlns:w10="urn:schemas-microsoft-com:office:word" xmlns:w="http://schemas.openxmlformats.org/wordprocessingml/2006/main" xmlns:w14="http://schemas.microsoft.com/office/word/2010/wordml" xmlns:w15="http://schemas.microsoft.com/office/word/2012/wordml" xmlns:w16cex="http://schemas.microsoft.com/office/word/2018/wordml/cex" xmlns:w16cid="http://schemas.microsoft.com/office/word/2016/wordml/cid" xmlns:w16="http://schemas.microsoft.com/office/word/2018/wordml" xmlns:w16se="http://schemas.microsoft.com/office/word/2015/wordml/symex" xmlns:wpg="http://schemas.microsoft.com/office/word/2010/wordprocessingGroup" xmlns:wpi="http://schemas.microsoft.com/office/word/2010/wordprocessingInk" xmlns:wne="http://schemas.microsoft.com/office/word/2006/wordml" xmlns:wps="http://schemas.microsoft.com/office/word/2010/wordprocessingShape" mc:Ignorable="w14 w15 w16se w16cid w16 w16cex wp14">
+<w:numbering xmlns:wpc="http://schemas.microsoft.com/office/word/2010/wordprocessingCanvas" xmlns:cx="http://schemas.microsoft.com/office/drawing/2014/chartex" xmlns:cx1="http://schemas.microsoft.com/office/drawing/2015/9/8/chartex" xmlns:cx2="http://schemas.microsoft.com/office/drawing/2015/10/21/chartex" xmlns:cx3="http://schemas.microsoft.com/office/drawing/2016/5/9/chartex" xmlns:cx4="http://schemas.microsoft.com/office/drawing/2016/5/10/chartex" xmlns:cx5="http://schemas.microsoft.com/office/drawing/2016/5/11/chartex" xmlns:cx6="http://schemas.microsoft.com/office/drawing/2016/5/12/chartex" xmlns:cx7="http://schemas.microsoft.com/office/drawing/2016/5/13/chartex" xmlns:cx8="http://schemas.microsoft.com/office/drawing/2016/5/14/chartex" xmlns:mc="http://schemas.openxmlformats.org/markup-compatibility/2006" xmlns:aink="http://schemas.microsoft.com/office/drawing/2016/ink" xmlns:am3d="http://schemas.microsoft.com/office/drawing/2017/model3d" xmlns:o="urn:schemas-microsoft-com:office:office" xmlns:oel="http://schemas.microsoft.com/office/2019/extlst" xmlns:r="http://schemas.openxmlformats.org/officeDocument/2006/relationships" xmlns:m="http://schemas.openxmlformats.org/officeDocument/2006/math" xmlns:v="urn:schemas-microsoft-com:vml" xmlns:wp14="http://schemas.microsoft.com/office/word/2010/wordprocessingDrawing" xmlns:wp="http://schemas.openxmlformats.org/drawingml/2006/wordprocessingDrawing" xmlns:w10="urn:schemas-microsoft-com:office:word" xmlns:w="http://schemas.openxmlformats.org/wordprocessingml/2006/main" xmlns:w14="http://schemas.microsoft.com/office/word/2010/wordml" xmlns:w15="http://schemas.microsoft.com/office/word/2012/wordml" xmlns:w16cex="http://schemas.microsoft.com/office/word/2018/wordml/cex" xmlns:w16cid="http://schemas.microsoft.com/office/word/2016/wordml/cid" xmlns:w16="http://schemas.microsoft.com/office/word/2018/wordml" xmlns:w16sdtdh="http://schemas.microsoft.com/office/word/2020/wordml/sdtdatahash" xmlns:w16se="http://schemas.microsoft.com/office/word/2015/wordml/symex" xmlns:wpg="http://schemas.microsoft.com/office/word/2010/wordprocessingGroup" xmlns:wpi="http://schemas.microsoft.com/office/word/2010/wordprocessingInk" xmlns:wne="http://schemas.microsoft.com/office/word/2006/wordml" xmlns:wps="http://schemas.microsoft.com/office/word/2010/wordprocessingShape" mc:Ignorable="w14 w15 w16se w16cid w16 w16cex w16sdtdh wp14">
   <w:abstractNum w:abstractNumId="0" w15:restartNumberingAfterBreak="0">
     <w:nsid w:val="21835C70"/>
     <w:multiLevelType w:val="multilevel"/>
@@ -2773,118 +3159,54 @@
       </w:rPr>
     </w:lvl>
   </w:abstractNum>
-  <w:num w:numId="1">
+  <w:num w:numId="1" w16cid:durableId="1775973390">
     <w:abstractNumId w:val="7"/>
   </w:num>
-  <w:num w:numId="2">
+  <w:num w:numId="2" w16cid:durableId="1853032186">
     <w:abstractNumId w:val="8"/>
   </w:num>
-  <w:num w:numId="3">
+  <w:num w:numId="3" w16cid:durableId="1638800802">
     <w:abstractNumId w:val="4"/>
   </w:num>
-  <w:num w:numId="4">
+  <w:num w:numId="4" w16cid:durableId="572591839">
     <w:abstractNumId w:val="1"/>
   </w:num>
-  <w:num w:numId="5">
+  <w:num w:numId="5" w16cid:durableId="1482963123">
     <w:abstractNumId w:val="1"/>
-    <w:lvlOverride w:ilvl="3">
-      <w:lvl w:ilvl="3">
-        <w:numFmt w:val="bullet"/>
-        <w:lvlText w:val=""/>
-        <w:lvlJc w:val="left"/>
-        <w:pPr>
-          <w:tabs>
-            <w:tab w:val="num" w:pos="2880"/>
-          </w:tabs>
-          <w:ind w:left="2880" w:hanging="360"/>
-        </w:pPr>
-        <w:rPr>
-          <w:rFonts w:ascii="Symbol" w:hAnsi="Symbol" w:hint="default"/>
-          <w:sz w:val="20"/>
-        </w:rPr>
-      </w:lvl>
-    </w:lvlOverride>
+    <w:lvlOverride w:ilvl="0"/>
   </w:num>
-  <w:num w:numId="6">
+  <w:num w:numId="6" w16cid:durableId="82798013">
     <w:abstractNumId w:val="3"/>
   </w:num>
-  <w:num w:numId="7">
+  <w:num w:numId="7" w16cid:durableId="2035569003">
     <w:abstractNumId w:val="2"/>
   </w:num>
-  <w:num w:numId="8">
+  <w:num w:numId="8" w16cid:durableId="2010063707">
     <w:abstractNumId w:val="2"/>
-    <w:lvlOverride w:ilvl="3">
-      <w:lvl w:ilvl="3">
-        <w:numFmt w:val="bullet"/>
-        <w:lvlText w:val=""/>
-        <w:lvlJc w:val="left"/>
-        <w:pPr>
-          <w:tabs>
-            <w:tab w:val="num" w:pos="2880"/>
-          </w:tabs>
-          <w:ind w:left="2880" w:hanging="360"/>
-        </w:pPr>
-        <w:rPr>
-          <w:rFonts w:ascii="Symbol" w:hAnsi="Symbol" w:hint="default"/>
-          <w:sz w:val="20"/>
-        </w:rPr>
-      </w:lvl>
-    </w:lvlOverride>
+    <w:lvlOverride w:ilvl="0"/>
   </w:num>
-  <w:num w:numId="9">
+  <w:num w:numId="9" w16cid:durableId="828135030">
     <w:abstractNumId w:val="6"/>
   </w:num>
-  <w:num w:numId="10">
+  <w:num w:numId="10" w16cid:durableId="1282108554">
     <w:abstractNumId w:val="6"/>
-    <w:lvlOverride w:ilvl="3">
-      <w:lvl w:ilvl="3">
-        <w:numFmt w:val="bullet"/>
-        <w:lvlText w:val=""/>
-        <w:lvlJc w:val="left"/>
-        <w:pPr>
-          <w:tabs>
-            <w:tab w:val="num" w:pos="2880"/>
-          </w:tabs>
-          <w:ind w:left="2880" w:hanging="360"/>
-        </w:pPr>
-        <w:rPr>
-          <w:rFonts w:ascii="Symbol" w:hAnsi="Symbol" w:hint="default"/>
-          <w:sz w:val="20"/>
-        </w:rPr>
-      </w:lvl>
-    </w:lvlOverride>
+    <w:lvlOverride w:ilvl="0"/>
   </w:num>
-  <w:num w:numId="11">
+  <w:num w:numId="11" w16cid:durableId="1655333586">
     <w:abstractNumId w:val="0"/>
   </w:num>
-  <w:num w:numId="12">
+  <w:num w:numId="12" w16cid:durableId="1622107026">
     <w:abstractNumId w:val="5"/>
   </w:num>
-  <w:num w:numId="13">
+  <w:num w:numId="13" w16cid:durableId="101072159">
     <w:abstractNumId w:val="5"/>
-    <w:lvlOverride w:ilvl="3">
-      <w:lvl w:ilvl="3">
-        <w:numFmt w:val="bullet"/>
-        <w:lvlText w:val=""/>
-        <w:lvlJc w:val="left"/>
-        <w:pPr>
-          <w:tabs>
-            <w:tab w:val="num" w:pos="2880"/>
-          </w:tabs>
-          <w:ind w:left="2880" w:hanging="360"/>
-        </w:pPr>
-        <w:rPr>
-          <w:rFonts w:ascii="Symbol" w:hAnsi="Symbol" w:hint="default"/>
-          <w:sz w:val="20"/>
-        </w:rPr>
-      </w:lvl>
-    </w:lvlOverride>
+    <w:lvlOverride w:ilvl="0"/>
   </w:num>
 </w:numbering>
 </file>
 
 <file path=word/styles.xml><?xml version="1.0" encoding="utf-8"?>
-<w:styles xmlns:mc="http://schemas.openxmlformats.org/markup-compatibility/2006" xmlns:r="http://schemas.openxmlformats.org/officeDocument/2006/relationships" xmlns:w="http://schemas.openxmlformats.org/wordprocessingml/2006/main" xmlns:w14="http://schemas.microsoft.com/office/word/2010/wordml" xmlns:w15="http://schemas.microsoft.com/office/word/2012/wordml" xmlns:w16cex="http://schemas.microsoft.com/office/word/2018/wordml/cex" xmlns:w16cid="http://schemas.microsoft.com/office/word/2016/wordml/cid" xmlns:w16="http://schemas.microsoft.com/office/word/2018/wordml" xmlns:w16se="http://schemas.microsoft.com/office/word/2015/wordml/symex" mc:Ignorable="w14 w15 w16se w16cid w16 w16cex">
+<w:styles xmlns:mc="http://schemas.openxmlformats.org/markup-compatibility/2006" xmlns:r="http://schemas.openxmlformats.org/officeDocument/2006/relationships" xmlns:w="http://schemas.openxmlformats.org/wordprocessingml/2006/main" xmlns:w14="http://schemas.microsoft.com/office/word/2010/wordml" xmlns:w15="http://schemas.microsoft.com/office/word/2012/wordml" xmlns:w16cex="http://schemas.microsoft.com/office/word/2018/wordml/cex" xmlns:w16cid="http://schemas.microsoft.com/office/word/2016/wordml/cid" xmlns:w16="http://schemas.microsoft.com/office/word/2018/wordml" xmlns:w16sdtdh="http://schemas.microsoft.com/office/word/2020/wordml/sdtdatahash" xmlns:w16se="http://schemas.microsoft.com/office/word/2015/wordml/symex" mc:Ignorable="w14 w15 w16se w16cid w16 w16cex w16sdtdh">
   <w:docDefaults>
     <w:rPrDefault>
       <w:rPr>

</xml_diff>